<commit_message>
Adding more to testing page
</commit_message>
<xml_diff>
--- a/Unit_tests.docx
+++ b/Unit_tests.docx
@@ -1273,8 +1273,8 @@
         <w:tblLook w:val="04A0" w:firstRow="1" w:lastRow="0" w:firstColumn="1" w:lastColumn="0" w:noHBand="0" w:noVBand="1"/>
       </w:tblPr>
       <w:tblGrid>
-        <w:gridCol w:w="3532"/>
-        <w:gridCol w:w="2908"/>
+        <w:gridCol w:w="3393"/>
+        <w:gridCol w:w="3047"/>
         <w:gridCol w:w="4560"/>
         <w:gridCol w:w="3390"/>
       </w:tblGrid>
@@ -1610,8 +1610,12 @@
               </w:rPr>
               <w:t xml:space="preserve"> </w:t>
             </w:r>
-            <w:bookmarkStart w:id="0" w:name="_GoBack"/>
-            <w:bookmarkEnd w:id="0"/>
+            <w:r>
+              <w:rPr>
+                <w:noProof/>
+              </w:rPr>
+              <w:t>This is the code that shows the bullets being fired. If there is less than 3 bullets on the screen then a new bullet object is created and added to the bullet list. The print shows the list of bullets added to the screen. There can only be 3 in the list at a time.</w:t>
+            </w:r>
           </w:p>
           <w:p>
             <w:pPr>
@@ -1686,6 +1690,12 @@
                 <w:noProof/>
               </w:rPr>
             </w:pPr>
+            <w:r>
+              <w:rPr>
+                <w:noProof/>
+              </w:rPr>
+              <w:t>Yes</w:t>
+            </w:r>
           </w:p>
         </w:tc>
         <w:tc>
@@ -1728,6 +1738,16 @@
         </w:tc>
       </w:tr>
     </w:tbl>
+    <w:p/>
+    <w:p/>
+    <w:p/>
+    <w:p/>
+    <w:p/>
+    <w:p/>
+    <w:p/>
+    <w:p/>
+    <w:p/>
+    <w:p/>
     <w:p/>
     <w:tbl>
       <w:tblPr>
@@ -1737,10 +1757,10 @@
         <w:tblLook w:val="04A0" w:firstRow="1" w:lastRow="0" w:firstColumn="1" w:lastColumn="0" w:noHBand="0" w:noVBand="1"/>
       </w:tblPr>
       <w:tblGrid>
+        <w:gridCol w:w="4445"/>
+        <w:gridCol w:w="3991"/>
         <w:gridCol w:w="3237"/>
-        <w:gridCol w:w="3238"/>
-        <w:gridCol w:w="3237"/>
-        <w:gridCol w:w="3238"/>
+        <w:gridCol w:w="2717"/>
       </w:tblGrid>
       <w:tr>
         <w:trPr>
@@ -1766,7 +1786,35 @@
                 <w:sz w:val="32"/>
                 <w:szCs w:val="32"/>
               </w:rPr>
-              <w:t>Software Requirement &lt;#&gt;</w:t>
+              <w:t>Software Requirement &lt;</w:t>
+            </w:r>
+            <w:r>
+              <w:rPr>
+                <w:sz w:val="32"/>
+                <w:szCs w:val="32"/>
+              </w:rPr>
+              <w:t xml:space="preserve">Ship </w:t>
+            </w:r>
+            <w:r>
+              <w:rPr>
+                <w:sz w:val="32"/>
+                <w:szCs w:val="32"/>
+              </w:rPr>
+              <w:t xml:space="preserve">Left </w:t>
+            </w:r>
+            <w:r>
+              <w:rPr>
+                <w:sz w:val="32"/>
+                <w:szCs w:val="32"/>
+              </w:rPr>
+              <w:t>Wall Stop</w:t>
+            </w:r>
+            <w:r>
+              <w:rPr>
+                <w:sz w:val="32"/>
+                <w:szCs w:val="32"/>
+              </w:rPr>
+              <w:t>&gt;</w:t>
             </w:r>
           </w:p>
         </w:tc>
@@ -1858,6 +1906,61 @@
             <w:pPr>
               <w:jc w:val="center"/>
             </w:pPr>
+            <w:r>
+              <w:rPr>
+                <w:noProof/>
+                <w:sz w:val="32"/>
+                <w:szCs w:val="32"/>
+              </w:rPr>
+              <w:drawing>
+                <wp:inline distT="0" distB="0" distL="0" distR="0" wp14:anchorId="1E715F61" wp14:editId="5F9ABDE6">
+                  <wp:extent cx="5210175" cy="1752600"/>
+                  <wp:effectExtent l="0" t="0" r="9525" b="0"/>
+                  <wp:docPr id="13" name="Picture 13"/>
+                  <wp:cNvGraphicFramePr>
+                    <a:graphicFrameLocks xmlns:a="http://schemas.openxmlformats.org/drawingml/2006/main" noChangeAspect="1"/>
+                  </wp:cNvGraphicFramePr>
+                  <a:graphic xmlns:a="http://schemas.openxmlformats.org/drawingml/2006/main">
+                    <a:graphicData uri="http://schemas.openxmlformats.org/drawingml/2006/picture">
+                      <pic:pic xmlns:pic="http://schemas.openxmlformats.org/drawingml/2006/picture">
+                        <pic:nvPicPr>
+                          <pic:cNvPr id="0" name="Picture 3"/>
+                          <pic:cNvPicPr>
+                            <a:picLocks noChangeAspect="1" noChangeArrowheads="1"/>
+                          </pic:cNvPicPr>
+                        </pic:nvPicPr>
+                        <pic:blipFill>
+                          <a:blip r:embed="rId15">
+                            <a:extLst>
+                              <a:ext uri="{28A0092B-C50C-407E-A947-70E740481C1C}">
+                                <a14:useLocalDpi xmlns:a14="http://schemas.microsoft.com/office/drawing/2010/main" val="0"/>
+                              </a:ext>
+                            </a:extLst>
+                          </a:blip>
+                          <a:srcRect/>
+                          <a:stretch>
+                            <a:fillRect/>
+                          </a:stretch>
+                        </pic:blipFill>
+                        <pic:spPr bwMode="auto">
+                          <a:xfrm>
+                            <a:off x="0" y="0"/>
+                            <a:ext cx="5210175" cy="1752600"/>
+                          </a:xfrm>
+                          <a:prstGeom prst="rect">
+                            <a:avLst/>
+                          </a:prstGeom>
+                          <a:noFill/>
+                          <a:ln>
+                            <a:noFill/>
+                          </a:ln>
+                        </pic:spPr>
+                      </pic:pic>
+                    </a:graphicData>
+                  </a:graphic>
+                </wp:inline>
+              </w:drawing>
+            </w:r>
           </w:p>
         </w:tc>
         <w:tc>
@@ -1870,6 +1973,59 @@
               <w:jc w:val="center"/>
               <w:cnfStyle w:val="000000000000" w:firstRow="0" w:lastRow="0" w:firstColumn="0" w:lastColumn="0" w:oddVBand="0" w:evenVBand="0" w:oddHBand="0" w:evenHBand="0" w:firstRowFirstColumn="0" w:firstRowLastColumn="0" w:lastRowFirstColumn="0" w:lastRowLastColumn="0"/>
             </w:pPr>
+            <w:r>
+              <w:rPr>
+                <w:noProof/>
+              </w:rPr>
+              <w:drawing>
+                <wp:inline distT="0" distB="0" distL="0" distR="0" wp14:anchorId="012B8A3E" wp14:editId="7E630DDD">
+                  <wp:extent cx="3524250" cy="2114550"/>
+                  <wp:effectExtent l="0" t="0" r="0" b="0"/>
+                  <wp:docPr id="14" name="Picture 14"/>
+                  <wp:cNvGraphicFramePr>
+                    <a:graphicFrameLocks xmlns:a="http://schemas.openxmlformats.org/drawingml/2006/main" noChangeAspect="1"/>
+                  </wp:cNvGraphicFramePr>
+                  <a:graphic xmlns:a="http://schemas.openxmlformats.org/drawingml/2006/main">
+                    <a:graphicData uri="http://schemas.openxmlformats.org/drawingml/2006/picture">
+                      <pic:pic xmlns:pic="http://schemas.openxmlformats.org/drawingml/2006/picture">
+                        <pic:nvPicPr>
+                          <pic:cNvPr id="0" name="Picture 4"/>
+                          <pic:cNvPicPr>
+                            <a:picLocks noChangeAspect="1" noChangeArrowheads="1"/>
+                          </pic:cNvPicPr>
+                        </pic:nvPicPr>
+                        <pic:blipFill>
+                          <a:blip r:embed="rId16">
+                            <a:extLst>
+                              <a:ext uri="{28A0092B-C50C-407E-A947-70E740481C1C}">
+                                <a14:useLocalDpi xmlns:a14="http://schemas.microsoft.com/office/drawing/2010/main" val="0"/>
+                              </a:ext>
+                            </a:extLst>
+                          </a:blip>
+                          <a:srcRect/>
+                          <a:stretch>
+                            <a:fillRect/>
+                          </a:stretch>
+                        </pic:blipFill>
+                        <pic:spPr bwMode="auto">
+                          <a:xfrm>
+                            <a:off x="0" y="0"/>
+                            <a:ext cx="3524250" cy="2114550"/>
+                          </a:xfrm>
+                          <a:prstGeom prst="rect">
+                            <a:avLst/>
+                          </a:prstGeom>
+                          <a:noFill/>
+                          <a:ln>
+                            <a:noFill/>
+                          </a:ln>
+                        </pic:spPr>
+                      </pic:pic>
+                    </a:graphicData>
+                  </a:graphic>
+                </wp:inline>
+              </w:drawing>
+            </w:r>
           </w:p>
         </w:tc>
       </w:tr>
@@ -1946,6 +2102,18 @@
               </w:rPr>
               <w:t>Description:</w:t>
             </w:r>
+            <w:r>
+              <w:rPr>
+                <w:noProof/>
+              </w:rPr>
+              <w:t xml:space="preserve"> Testing the collision with the left wall. Doing this with a print statement</w:t>
+            </w:r>
+            <w:r>
+              <w:rPr>
+                <w:noProof/>
+              </w:rPr>
+              <w:t xml:space="preserve"> printing the left side position of the ship and it should never reach 0. This output shows that it approaches 0 and then stops.</w:t>
+            </w:r>
           </w:p>
           <w:p>
             <w:pPr>
@@ -2020,6 +2188,12 @@
                 <w:noProof/>
               </w:rPr>
             </w:pPr>
+            <w:r>
+              <w:rPr>
+                <w:noProof/>
+              </w:rPr>
+              <w:t>Yes</w:t>
+            </w:r>
           </w:p>
         </w:tc>
         <w:tc>
@@ -2062,6 +2236,490 @@
         </w:tc>
       </w:tr>
     </w:tbl>
+    <w:p/>
+    <w:p/>
+    <w:p/>
+    <w:p/>
+    <w:p/>
+    <w:p/>
+    <w:p/>
+    <w:p/>
+    <w:p/>
+    <w:tbl>
+      <w:tblPr>
+        <w:tblStyle w:val="GridTable4-Accent6"/>
+        <w:tblW w:w="0" w:type="auto"/>
+        <w:jc w:val="center"/>
+        <w:tblLook w:val="04A0" w:firstRow="1" w:lastRow="0" w:firstColumn="1" w:lastColumn="0" w:noHBand="0" w:noVBand="1"/>
+      </w:tblPr>
+      <w:tblGrid>
+        <w:gridCol w:w="4445"/>
+        <w:gridCol w:w="3991"/>
+        <w:gridCol w:w="3237"/>
+        <w:gridCol w:w="2717"/>
+      </w:tblGrid>
+      <w:tr>
+        <w:trPr>
+          <w:cnfStyle w:val="100000000000" w:firstRow="1" w:lastRow="0" w:firstColumn="0" w:lastColumn="0" w:oddVBand="0" w:evenVBand="0" w:oddHBand="0" w:evenHBand="0" w:firstRowFirstColumn="0" w:firstRowLastColumn="0" w:lastRowFirstColumn="0" w:lastRowLastColumn="0"/>
+          <w:jc w:val="center"/>
+        </w:trPr>
+        <w:tc>
+          <w:tcPr>
+            <w:cnfStyle w:val="001000000000" w:firstRow="0" w:lastRow="0" w:firstColumn="1" w:lastColumn="0" w:oddVBand="0" w:evenVBand="0" w:oddHBand="0" w:evenHBand="0" w:firstRowFirstColumn="0" w:firstRowLastColumn="0" w:lastRowFirstColumn="0" w:lastRowLastColumn="0"/>
+            <w:tcW w:w="12950" w:type="dxa"/>
+            <w:gridSpan w:val="4"/>
+          </w:tcPr>
+          <w:p>
+            <w:pPr>
+              <w:jc w:val="center"/>
+              <w:rPr>
+                <w:sz w:val="32"/>
+                <w:szCs w:val="32"/>
+              </w:rPr>
+            </w:pPr>
+            <w:r>
+              <w:rPr>
+                <w:sz w:val="32"/>
+                <w:szCs w:val="32"/>
+              </w:rPr>
+              <w:t xml:space="preserve">Software Requirement &lt;Ship </w:t>
+            </w:r>
+            <w:r>
+              <w:rPr>
+                <w:sz w:val="32"/>
+                <w:szCs w:val="32"/>
+              </w:rPr>
+              <w:t>Right</w:t>
+            </w:r>
+            <w:r>
+              <w:rPr>
+                <w:sz w:val="32"/>
+                <w:szCs w:val="32"/>
+              </w:rPr>
+              <w:t xml:space="preserve"> Wall Stop&gt;</w:t>
+            </w:r>
+          </w:p>
+        </w:tc>
+      </w:tr>
+      <w:tr>
+        <w:trPr>
+          <w:cnfStyle w:val="000000100000" w:firstRow="0" w:lastRow="0" w:firstColumn="0" w:lastColumn="0" w:oddVBand="0" w:evenVBand="0" w:oddHBand="1" w:evenHBand="0" w:firstRowFirstColumn="0" w:firstRowLastColumn="0" w:lastRowFirstColumn="0" w:lastRowLastColumn="0"/>
+          <w:jc w:val="center"/>
+        </w:trPr>
+        <w:tc>
+          <w:tcPr>
+            <w:cnfStyle w:val="001000000000" w:firstRow="0" w:lastRow="0" w:firstColumn="1" w:lastColumn="0" w:oddVBand="0" w:evenVBand="0" w:oddHBand="0" w:evenHBand="0" w:firstRowFirstColumn="0" w:firstRowLastColumn="0" w:lastRowFirstColumn="0" w:lastRowLastColumn="0"/>
+            <w:tcW w:w="6475" w:type="dxa"/>
+            <w:gridSpan w:val="2"/>
+          </w:tcPr>
+          <w:p>
+            <w:pPr>
+              <w:jc w:val="center"/>
+              <w:rPr>
+                <w:sz w:val="32"/>
+                <w:szCs w:val="32"/>
+              </w:rPr>
+            </w:pPr>
+            <w:r>
+              <w:rPr>
+                <w:sz w:val="32"/>
+                <w:szCs w:val="32"/>
+              </w:rPr>
+              <w:t xml:space="preserve">Related </w:t>
+            </w:r>
+            <w:r>
+              <w:rPr>
+                <w:sz w:val="32"/>
+                <w:szCs w:val="32"/>
+              </w:rPr>
+              <w:t>Code</w:t>
+            </w:r>
+          </w:p>
+        </w:tc>
+        <w:tc>
+          <w:tcPr>
+            <w:tcW w:w="6475" w:type="dxa"/>
+            <w:gridSpan w:val="2"/>
+          </w:tcPr>
+          <w:p>
+            <w:pPr>
+              <w:jc w:val="center"/>
+              <w:cnfStyle w:val="000000100000" w:firstRow="0" w:lastRow="0" w:firstColumn="0" w:lastColumn="0" w:oddVBand="0" w:evenVBand="0" w:oddHBand="1" w:evenHBand="0" w:firstRowFirstColumn="0" w:firstRowLastColumn="0" w:lastRowFirstColumn="0" w:lastRowLastColumn="0"/>
+              <w:rPr>
+                <w:sz w:val="32"/>
+                <w:szCs w:val="32"/>
+              </w:rPr>
+            </w:pPr>
+            <w:r>
+              <w:rPr>
+                <w:sz w:val="32"/>
+                <w:szCs w:val="32"/>
+              </w:rPr>
+              <w:t xml:space="preserve">Related </w:t>
+            </w:r>
+            <w:r>
+              <w:rPr>
+                <w:sz w:val="32"/>
+                <w:szCs w:val="32"/>
+              </w:rPr>
+              <w:t>Output</w:t>
+            </w:r>
+            <w:r>
+              <w:rPr>
+                <w:sz w:val="32"/>
+                <w:szCs w:val="32"/>
+              </w:rPr>
+              <w:t>/Image</w:t>
+            </w:r>
+          </w:p>
+        </w:tc>
+      </w:tr>
+      <w:tr>
+        <w:trPr>
+          <w:jc w:val="center"/>
+        </w:trPr>
+        <w:tc>
+          <w:tcPr>
+            <w:cnfStyle w:val="001000000000" w:firstRow="0" w:lastRow="0" w:firstColumn="1" w:lastColumn="0" w:oddVBand="0" w:evenVBand="0" w:oddHBand="0" w:evenHBand="0" w:firstRowFirstColumn="0" w:firstRowLastColumn="0" w:lastRowFirstColumn="0" w:lastRowLastColumn="0"/>
+            <w:tcW w:w="6475" w:type="dxa"/>
+            <w:gridSpan w:val="2"/>
+          </w:tcPr>
+          <w:p>
+            <w:pPr>
+              <w:jc w:val="center"/>
+            </w:pPr>
+            <w:r>
+              <w:rPr>
+                <w:noProof/>
+                <w:sz w:val="32"/>
+                <w:szCs w:val="32"/>
+              </w:rPr>
+              <w:drawing>
+                <wp:inline distT="0" distB="0" distL="0" distR="0" wp14:anchorId="23CF7DC4" wp14:editId="6A1887E4">
+                  <wp:extent cx="5210175" cy="1752600"/>
+                  <wp:effectExtent l="0" t="0" r="9525" b="0"/>
+                  <wp:docPr id="15" name="Picture 15"/>
+                  <wp:cNvGraphicFramePr>
+                    <a:graphicFrameLocks xmlns:a="http://schemas.openxmlformats.org/drawingml/2006/main" noChangeAspect="1"/>
+                  </wp:cNvGraphicFramePr>
+                  <a:graphic xmlns:a="http://schemas.openxmlformats.org/drawingml/2006/main">
+                    <a:graphicData uri="http://schemas.openxmlformats.org/drawingml/2006/picture">
+                      <pic:pic xmlns:pic="http://schemas.openxmlformats.org/drawingml/2006/picture">
+                        <pic:nvPicPr>
+                          <pic:cNvPr id="0" name="Picture 3"/>
+                          <pic:cNvPicPr>
+                            <a:picLocks noChangeAspect="1" noChangeArrowheads="1"/>
+                          </pic:cNvPicPr>
+                        </pic:nvPicPr>
+                        <pic:blipFill>
+                          <a:blip r:embed="rId15">
+                            <a:extLst>
+                              <a:ext uri="{28A0092B-C50C-407E-A947-70E740481C1C}">
+                                <a14:useLocalDpi xmlns:a14="http://schemas.microsoft.com/office/drawing/2010/main" val="0"/>
+                              </a:ext>
+                            </a:extLst>
+                          </a:blip>
+                          <a:srcRect/>
+                          <a:stretch>
+                            <a:fillRect/>
+                          </a:stretch>
+                        </pic:blipFill>
+                        <pic:spPr bwMode="auto">
+                          <a:xfrm>
+                            <a:off x="0" y="0"/>
+                            <a:ext cx="5210175" cy="1752600"/>
+                          </a:xfrm>
+                          <a:prstGeom prst="rect">
+                            <a:avLst/>
+                          </a:prstGeom>
+                          <a:noFill/>
+                          <a:ln>
+                            <a:noFill/>
+                          </a:ln>
+                        </pic:spPr>
+                      </pic:pic>
+                    </a:graphicData>
+                  </a:graphic>
+                </wp:inline>
+              </w:drawing>
+            </w:r>
+          </w:p>
+        </w:tc>
+        <w:tc>
+          <w:tcPr>
+            <w:tcW w:w="6475" w:type="dxa"/>
+            <w:gridSpan w:val="2"/>
+          </w:tcPr>
+          <w:p>
+            <w:pPr>
+              <w:jc w:val="center"/>
+              <w:cnfStyle w:val="000000000000" w:firstRow="0" w:lastRow="0" w:firstColumn="0" w:lastColumn="0" w:oddVBand="0" w:evenVBand="0" w:oddHBand="0" w:evenHBand="0" w:firstRowFirstColumn="0" w:firstRowLastColumn="0" w:lastRowFirstColumn="0" w:lastRowLastColumn="0"/>
+            </w:pPr>
+            <w:r>
+              <w:rPr>
+                <w:noProof/>
+                <w:sz w:val="32"/>
+                <w:szCs w:val="32"/>
+              </w:rPr>
+              <w:drawing>
+                <wp:inline distT="0" distB="0" distL="0" distR="0" wp14:anchorId="218D5F31" wp14:editId="4789A79A">
+                  <wp:extent cx="2847975" cy="2247900"/>
+                  <wp:effectExtent l="0" t="0" r="9525" b="0"/>
+                  <wp:docPr id="17" name="Picture 17"/>
+                  <wp:cNvGraphicFramePr>
+                    <a:graphicFrameLocks xmlns:a="http://schemas.openxmlformats.org/drawingml/2006/main" noChangeAspect="1"/>
+                  </wp:cNvGraphicFramePr>
+                  <a:graphic xmlns:a="http://schemas.openxmlformats.org/drawingml/2006/main">
+                    <a:graphicData uri="http://schemas.openxmlformats.org/drawingml/2006/picture">
+                      <pic:pic xmlns:pic="http://schemas.openxmlformats.org/drawingml/2006/picture">
+                        <pic:nvPicPr>
+                          <pic:cNvPr id="0" name="Picture 5"/>
+                          <pic:cNvPicPr>
+                            <a:picLocks noChangeAspect="1" noChangeArrowheads="1"/>
+                          </pic:cNvPicPr>
+                        </pic:nvPicPr>
+                        <pic:blipFill>
+                          <a:blip r:embed="rId17">
+                            <a:extLst>
+                              <a:ext uri="{28A0092B-C50C-407E-A947-70E740481C1C}">
+                                <a14:useLocalDpi xmlns:a14="http://schemas.microsoft.com/office/drawing/2010/main" val="0"/>
+                              </a:ext>
+                            </a:extLst>
+                          </a:blip>
+                          <a:srcRect/>
+                          <a:stretch>
+                            <a:fillRect/>
+                          </a:stretch>
+                        </pic:blipFill>
+                        <pic:spPr bwMode="auto">
+                          <a:xfrm>
+                            <a:off x="0" y="0"/>
+                            <a:ext cx="2847975" cy="2247900"/>
+                          </a:xfrm>
+                          <a:prstGeom prst="rect">
+                            <a:avLst/>
+                          </a:prstGeom>
+                          <a:noFill/>
+                          <a:ln>
+                            <a:noFill/>
+                          </a:ln>
+                        </pic:spPr>
+                      </pic:pic>
+                    </a:graphicData>
+                  </a:graphic>
+                </wp:inline>
+              </w:drawing>
+            </w:r>
+          </w:p>
+        </w:tc>
+      </w:tr>
+      <w:tr>
+        <w:trPr>
+          <w:cnfStyle w:val="000000100000" w:firstRow="0" w:lastRow="0" w:firstColumn="0" w:lastColumn="0" w:oddVBand="0" w:evenVBand="0" w:oddHBand="1" w:evenHBand="0" w:firstRowFirstColumn="0" w:firstRowLastColumn="0" w:lastRowFirstColumn="0" w:lastRowLastColumn="0"/>
+          <w:trHeight w:val="458"/>
+          <w:jc w:val="center"/>
+        </w:trPr>
+        <w:tc>
+          <w:tcPr>
+            <w:cnfStyle w:val="001000000000" w:firstRow="0" w:lastRow="0" w:firstColumn="1" w:lastColumn="0" w:oddVBand="0" w:evenVBand="0" w:oddHBand="0" w:evenHBand="0" w:firstRowFirstColumn="0" w:firstRowLastColumn="0" w:lastRowFirstColumn="0" w:lastRowLastColumn="0"/>
+            <w:tcW w:w="12950" w:type="dxa"/>
+            <w:gridSpan w:val="4"/>
+          </w:tcPr>
+          <w:p>
+            <w:pPr>
+              <w:jc w:val="center"/>
+              <w:rPr>
+                <w:color w:val="70AD47" w:themeColor="accent6"/>
+                <w:sz w:val="32"/>
+                <w:szCs w:val="32"/>
+              </w:rPr>
+            </w:pPr>
+            <w:r>
+              <w:rPr>
+                <w:color w:val="70AD47" w:themeColor="accent6"/>
+                <w:sz w:val="32"/>
+                <w:szCs w:val="32"/>
+              </w:rPr>
+              <w:t>Unit Test</w:t>
+            </w:r>
+            <w:r>
+              <w:rPr>
+                <w:color w:val="70AD47" w:themeColor="accent6"/>
+                <w:sz w:val="32"/>
+                <w:szCs w:val="32"/>
+              </w:rPr>
+              <w:t xml:space="preserve"> </w:t>
+            </w:r>
+          </w:p>
+        </w:tc>
+      </w:tr>
+      <w:tr>
+        <w:trPr>
+          <w:jc w:val="center"/>
+        </w:trPr>
+        <w:tc>
+          <w:tcPr>
+            <w:cnfStyle w:val="001000000000" w:firstRow="0" w:lastRow="0" w:firstColumn="1" w:lastColumn="0" w:oddVBand="0" w:evenVBand="0" w:oddHBand="0" w:evenHBand="0" w:firstRowFirstColumn="0" w:firstRowLastColumn="0" w:lastRowFirstColumn="0" w:lastRowLastColumn="0"/>
+            <w:tcW w:w="12950" w:type="dxa"/>
+            <w:gridSpan w:val="4"/>
+          </w:tcPr>
+          <w:p>
+            <w:pPr>
+              <w:jc w:val="center"/>
+              <w:rPr>
+                <w:b w:val="0"/>
+                <w:bCs w:val="0"/>
+                <w:noProof/>
+              </w:rPr>
+            </w:pPr>
+          </w:p>
+          <w:p>
+            <w:pPr>
+              <w:pStyle w:val="Subtitle"/>
+              <w:rPr>
+                <w:noProof/>
+              </w:rPr>
+            </w:pPr>
+            <w:r>
+              <w:rPr>
+                <w:noProof/>
+              </w:rPr>
+              <w:t xml:space="preserve">Description: Testing the collision with the </w:t>
+            </w:r>
+            <w:r>
+              <w:rPr>
+                <w:noProof/>
+              </w:rPr>
+              <w:t>right wall. This is done with a print statement when the right button is pressed printing the location of the right of the ship. In the output the ship approaches 1200 which in the system settings is the window width. It is then unable to go passed so there is collision.</w:t>
+            </w:r>
+          </w:p>
+          <w:p>
+            <w:pPr>
+              <w:jc w:val="center"/>
+              <w:rPr>
+                <w:noProof/>
+              </w:rPr>
+            </w:pPr>
+          </w:p>
+        </w:tc>
+      </w:tr>
+      <w:tr>
+        <w:trPr>
+          <w:cnfStyle w:val="000000100000" w:firstRow="0" w:lastRow="0" w:firstColumn="0" w:lastColumn="0" w:oddVBand="0" w:evenVBand="0" w:oddHBand="1" w:evenHBand="0" w:firstRowFirstColumn="0" w:firstRowLastColumn="0" w:lastRowFirstColumn="0" w:lastRowLastColumn="0"/>
+          <w:jc w:val="center"/>
+        </w:trPr>
+        <w:tc>
+          <w:tcPr>
+            <w:cnfStyle w:val="001000000000" w:firstRow="0" w:lastRow="0" w:firstColumn="1" w:lastColumn="0" w:oddVBand="0" w:evenVBand="0" w:oddHBand="0" w:evenHBand="0" w:firstRowFirstColumn="0" w:firstRowLastColumn="0" w:lastRowFirstColumn="0" w:lastRowLastColumn="0"/>
+            <w:tcW w:w="12950" w:type="dxa"/>
+            <w:gridSpan w:val="4"/>
+          </w:tcPr>
+          <w:p>
+            <w:pPr>
+              <w:pStyle w:val="Subtitle"/>
+              <w:rPr>
+                <w:noProof/>
+              </w:rPr>
+            </w:pPr>
+            <w:r>
+              <w:rPr>
+                <w:noProof/>
+              </w:rPr>
+              <w:t xml:space="preserve">Recommendations: </w:t>
+            </w:r>
+          </w:p>
+        </w:tc>
+      </w:tr>
+      <w:tr>
+        <w:trPr>
+          <w:jc w:val="center"/>
+        </w:trPr>
+        <w:tc>
+          <w:tcPr>
+            <w:cnfStyle w:val="001000000000" w:firstRow="0" w:lastRow="0" w:firstColumn="1" w:lastColumn="0" w:oddVBand="0" w:evenVBand="0" w:oddHBand="0" w:evenHBand="0" w:firstRowFirstColumn="0" w:firstRowLastColumn="0" w:lastRowFirstColumn="0" w:lastRowLastColumn="0"/>
+            <w:tcW w:w="3237" w:type="dxa"/>
+          </w:tcPr>
+          <w:p>
+            <w:pPr>
+              <w:jc w:val="right"/>
+              <w:rPr>
+                <w:noProof/>
+              </w:rPr>
+            </w:pPr>
+            <w:r>
+              <w:rPr>
+                <w:noProof/>
+              </w:rPr>
+              <w:t>Passed?</w:t>
+            </w:r>
+          </w:p>
+        </w:tc>
+        <w:tc>
+          <w:tcPr>
+            <w:tcW w:w="3238" w:type="dxa"/>
+          </w:tcPr>
+          <w:p>
+            <w:pPr>
+              <w:jc w:val="center"/>
+              <w:cnfStyle w:val="000000000000" w:firstRow="0" w:lastRow="0" w:firstColumn="0" w:lastColumn="0" w:oddVBand="0" w:evenVBand="0" w:oddHBand="0" w:evenHBand="0" w:firstRowFirstColumn="0" w:firstRowLastColumn="0" w:lastRowFirstColumn="0" w:lastRowLastColumn="0"/>
+              <w:rPr>
+                <w:noProof/>
+              </w:rPr>
+            </w:pPr>
+            <w:r>
+              <w:rPr>
+                <w:noProof/>
+              </w:rPr>
+              <w:t>Yes</w:t>
+            </w:r>
+          </w:p>
+        </w:tc>
+        <w:tc>
+          <w:tcPr>
+            <w:tcW w:w="3237" w:type="dxa"/>
+          </w:tcPr>
+          <w:p>
+            <w:pPr>
+              <w:jc w:val="right"/>
+              <w:cnfStyle w:val="000000000000" w:firstRow="0" w:lastRow="0" w:firstColumn="0" w:lastColumn="0" w:oddVBand="0" w:evenVBand="0" w:oddHBand="0" w:evenHBand="0" w:firstRowFirstColumn="0" w:firstRowLastColumn="0" w:lastRowFirstColumn="0" w:lastRowLastColumn="0"/>
+              <w:rPr>
+                <w:b/>
+                <w:noProof/>
+              </w:rPr>
+            </w:pPr>
+            <w:r>
+              <w:rPr>
+                <w:b/>
+                <w:noProof/>
+              </w:rPr>
+              <w:t>Comments:</w:t>
+            </w:r>
+          </w:p>
+        </w:tc>
+        <w:tc>
+          <w:tcPr>
+            <w:tcW w:w="3238" w:type="dxa"/>
+          </w:tcPr>
+          <w:p>
+            <w:pPr>
+              <w:jc w:val="center"/>
+              <w:cnfStyle w:val="000000000000" w:firstRow="0" w:lastRow="0" w:firstColumn="0" w:lastColumn="0" w:oddVBand="0" w:evenVBand="0" w:oddHBand="0" w:evenHBand="0" w:firstRowFirstColumn="0" w:firstRowLastColumn="0" w:lastRowFirstColumn="0" w:lastRowLastColumn="0"/>
+              <w:rPr>
+                <w:b/>
+                <w:bCs/>
+                <w:noProof/>
+              </w:rPr>
+            </w:pPr>
+          </w:p>
+        </w:tc>
+      </w:tr>
+    </w:tbl>
+    <w:p/>
+    <w:p/>
+    <w:p/>
+    <w:p/>
+    <w:p/>
+    <w:p/>
     <w:p/>
     <w:p/>
     <w:p>
@@ -2069,7 +2727,6 @@
         <w:pStyle w:val="Heading2"/>
       </w:pPr>
       <w:r>
-        <w:lastRenderedPageBreak/>
         <w:t>Phase II: Aliens</w:t>
       </w:r>
     </w:p>
@@ -2082,10 +2739,10 @@
         <w:tblLook w:val="04A0" w:firstRow="1" w:lastRow="0" w:firstColumn="1" w:lastColumn="0" w:noHBand="0" w:noVBand="1"/>
       </w:tblPr>
       <w:tblGrid>
+        <w:gridCol w:w="4857"/>
+        <w:gridCol w:w="3999"/>
         <w:gridCol w:w="3237"/>
-        <w:gridCol w:w="3238"/>
-        <w:gridCol w:w="3237"/>
-        <w:gridCol w:w="3238"/>
+        <w:gridCol w:w="2297"/>
       </w:tblGrid>
       <w:tr>
         <w:trPr>
@@ -2095,7 +2752,7 @@
         <w:tc>
           <w:tcPr>
             <w:cnfStyle w:val="001000000000" w:firstRow="0" w:lastRow="0" w:firstColumn="1" w:lastColumn="0" w:oddVBand="0" w:evenVBand="0" w:oddHBand="0" w:evenHBand="0" w:firstRowFirstColumn="0" w:firstRowLastColumn="0" w:lastRowFirstColumn="0" w:lastRowLastColumn="0"/>
-            <w:tcW w:w="12950" w:type="dxa"/>
+            <w:tcW w:w="14390" w:type="dxa"/>
             <w:gridSpan w:val="4"/>
           </w:tcPr>
           <w:p>
@@ -2111,7 +2768,21 @@
                 <w:sz w:val="32"/>
                 <w:szCs w:val="32"/>
               </w:rPr>
-              <w:t>Software Requirement &lt;#&gt;</w:t>
+              <w:t>Software Requirement &lt;</w:t>
+            </w:r>
+            <w:r>
+              <w:rPr>
+                <w:sz w:val="32"/>
+                <w:szCs w:val="32"/>
+              </w:rPr>
+              <w:t>Alien limit</w:t>
+            </w:r>
+            <w:r>
+              <w:rPr>
+                <w:sz w:val="32"/>
+                <w:szCs w:val="32"/>
+              </w:rPr>
+              <w:t>&gt;</w:t>
             </w:r>
           </w:p>
         </w:tc>
@@ -2124,7 +2795,7 @@
         <w:tc>
           <w:tcPr>
             <w:cnfStyle w:val="001000000000" w:firstRow="0" w:lastRow="0" w:firstColumn="1" w:lastColumn="0" w:oddVBand="0" w:evenVBand="0" w:oddHBand="0" w:evenHBand="0" w:firstRowFirstColumn="0" w:firstRowLastColumn="0" w:lastRowFirstColumn="0" w:lastRowLastColumn="0"/>
-            <w:tcW w:w="6475" w:type="dxa"/>
+            <w:tcW w:w="8856" w:type="dxa"/>
             <w:gridSpan w:val="2"/>
           </w:tcPr>
           <w:p>
@@ -2153,7 +2824,7 @@
         </w:tc>
         <w:tc>
           <w:tcPr>
-            <w:tcW w:w="6475" w:type="dxa"/>
+            <w:tcW w:w="5534" w:type="dxa"/>
             <w:gridSpan w:val="2"/>
           </w:tcPr>
           <w:p>
@@ -2196,7 +2867,7 @@
         <w:tc>
           <w:tcPr>
             <w:cnfStyle w:val="001000000000" w:firstRow="0" w:lastRow="0" w:firstColumn="1" w:lastColumn="0" w:oddVBand="0" w:evenVBand="0" w:oddHBand="0" w:evenHBand="0" w:firstRowFirstColumn="0" w:firstRowLastColumn="0" w:lastRowFirstColumn="0" w:lastRowLastColumn="0"/>
-            <w:tcW w:w="6475" w:type="dxa"/>
+            <w:tcW w:w="8856" w:type="dxa"/>
             <w:gridSpan w:val="2"/>
           </w:tcPr>
           <w:p>
@@ -2206,12 +2877,14 @@
             <w:r>
               <w:rPr>
                 <w:noProof/>
+                <w:sz w:val="32"/>
+                <w:szCs w:val="32"/>
               </w:rPr>
               <w:drawing>
-                <wp:inline distT="0" distB="0" distL="0" distR="0" wp14:anchorId="2331260F" wp14:editId="2F8DE2CC">
-                  <wp:extent cx="3371850" cy="2238375"/>
-                  <wp:effectExtent l="0" t="0" r="0" b="9525"/>
-                  <wp:docPr id="3" name="Picture 3"/>
+                <wp:inline distT="0" distB="0" distL="0" distR="0" wp14:anchorId="3C635F70" wp14:editId="4B5121DB">
+                  <wp:extent cx="5476875" cy="1714500"/>
+                  <wp:effectExtent l="0" t="0" r="9525" b="0"/>
+                  <wp:docPr id="18" name="Picture 18"/>
                   <wp:cNvGraphicFramePr>
                     <a:graphicFrameLocks xmlns:a="http://schemas.openxmlformats.org/drawingml/2006/main" noChangeAspect="1"/>
                   </wp:cNvGraphicFramePr>
@@ -2219,23 +2892,36 @@
                     <a:graphicData uri="http://schemas.openxmlformats.org/drawingml/2006/picture">
                       <pic:pic xmlns:pic="http://schemas.openxmlformats.org/drawingml/2006/picture">
                         <pic:nvPicPr>
-                          <pic:cNvPr id="1" name=""/>
-                          <pic:cNvPicPr/>
+                          <pic:cNvPr id="0" name="Picture 6"/>
+                          <pic:cNvPicPr>
+                            <a:picLocks noChangeAspect="1" noChangeArrowheads="1"/>
+                          </pic:cNvPicPr>
                         </pic:nvPicPr>
                         <pic:blipFill>
-                          <a:blip r:embed="rId15"/>
+                          <a:blip r:embed="rId18">
+                            <a:extLst>
+                              <a:ext uri="{28A0092B-C50C-407E-A947-70E740481C1C}">
+                                <a14:useLocalDpi xmlns:a14="http://schemas.microsoft.com/office/drawing/2010/main" val="0"/>
+                              </a:ext>
+                            </a:extLst>
+                          </a:blip>
+                          <a:srcRect/>
                           <a:stretch>
                             <a:fillRect/>
                           </a:stretch>
                         </pic:blipFill>
-                        <pic:spPr>
+                        <pic:spPr bwMode="auto">
                           <a:xfrm>
                             <a:off x="0" y="0"/>
-                            <a:ext cx="3371850" cy="2238375"/>
+                            <a:ext cx="5476875" cy="1714500"/>
                           </a:xfrm>
                           <a:prstGeom prst="rect">
                             <a:avLst/>
                           </a:prstGeom>
+                          <a:noFill/>
+                          <a:ln>
+                            <a:noFill/>
+                          </a:ln>
                         </pic:spPr>
                       </pic:pic>
                     </a:graphicData>
@@ -2247,7 +2933,7 @@
         </w:tc>
         <w:tc>
           <w:tcPr>
-            <w:tcW w:w="6475" w:type="dxa"/>
+            <w:tcW w:w="5534" w:type="dxa"/>
             <w:gridSpan w:val="2"/>
           </w:tcPr>
           <w:p>
@@ -2258,12 +2944,14 @@
             <w:r>
               <w:rPr>
                 <w:noProof/>
+                <w:sz w:val="32"/>
+                <w:szCs w:val="32"/>
               </w:rPr>
               <w:drawing>
-                <wp:inline distT="0" distB="0" distL="0" distR="0" wp14:anchorId="714266D0" wp14:editId="1B6F32B0">
-                  <wp:extent cx="2457450" cy="619125"/>
-                  <wp:effectExtent l="0" t="0" r="0" b="9525"/>
-                  <wp:docPr id="4" name="Picture 4"/>
+                <wp:inline distT="0" distB="0" distL="0" distR="0" wp14:anchorId="6E094CC6" wp14:editId="75D348A7">
+                  <wp:extent cx="3314700" cy="2152650"/>
+                  <wp:effectExtent l="0" t="0" r="0" b="0"/>
+                  <wp:docPr id="19" name="Picture 19"/>
                   <wp:cNvGraphicFramePr>
                     <a:graphicFrameLocks xmlns:a="http://schemas.openxmlformats.org/drawingml/2006/main" noChangeAspect="1"/>
                   </wp:cNvGraphicFramePr>
@@ -2271,23 +2959,36 @@
                     <a:graphicData uri="http://schemas.openxmlformats.org/drawingml/2006/picture">
                       <pic:pic xmlns:pic="http://schemas.openxmlformats.org/drawingml/2006/picture">
                         <pic:nvPicPr>
-                          <pic:cNvPr id="1" name=""/>
-                          <pic:cNvPicPr/>
+                          <pic:cNvPr id="0" name="Picture 7"/>
+                          <pic:cNvPicPr>
+                            <a:picLocks noChangeAspect="1" noChangeArrowheads="1"/>
+                          </pic:cNvPicPr>
                         </pic:nvPicPr>
                         <pic:blipFill>
-                          <a:blip r:embed="rId16"/>
+                          <a:blip r:embed="rId19">
+                            <a:extLst>
+                              <a:ext uri="{28A0092B-C50C-407E-A947-70E740481C1C}">
+                                <a14:useLocalDpi xmlns:a14="http://schemas.microsoft.com/office/drawing/2010/main" val="0"/>
+                              </a:ext>
+                            </a:extLst>
+                          </a:blip>
+                          <a:srcRect/>
                           <a:stretch>
                             <a:fillRect/>
                           </a:stretch>
                         </pic:blipFill>
-                        <pic:spPr>
+                        <pic:spPr bwMode="auto">
                           <a:xfrm>
                             <a:off x="0" y="0"/>
-                            <a:ext cx="2457450" cy="619125"/>
+                            <a:ext cx="3314700" cy="2152650"/>
                           </a:xfrm>
                           <a:prstGeom prst="rect">
                             <a:avLst/>
                           </a:prstGeom>
+                          <a:noFill/>
+                          <a:ln>
+                            <a:noFill/>
+                          </a:ln>
                         </pic:spPr>
                       </pic:pic>
                     </a:graphicData>
@@ -2307,7 +3008,7 @@
         <w:tc>
           <w:tcPr>
             <w:cnfStyle w:val="001000000000" w:firstRow="0" w:lastRow="0" w:firstColumn="1" w:lastColumn="0" w:oddVBand="0" w:evenVBand="0" w:oddHBand="0" w:evenHBand="0" w:firstRowFirstColumn="0" w:firstRowLastColumn="0" w:lastRowFirstColumn="0" w:lastRowLastColumn="0"/>
-            <w:tcW w:w="12950" w:type="dxa"/>
+            <w:tcW w:w="14390" w:type="dxa"/>
             <w:gridSpan w:val="4"/>
           </w:tcPr>
           <w:p>
@@ -2345,7 +3046,7 @@
         <w:tc>
           <w:tcPr>
             <w:cnfStyle w:val="001000000000" w:firstRow="0" w:lastRow="0" w:firstColumn="1" w:lastColumn="0" w:oddVBand="0" w:evenVBand="0" w:oddHBand="0" w:evenHBand="0" w:firstRowFirstColumn="0" w:firstRowLastColumn="0" w:lastRowFirstColumn="0" w:lastRowLastColumn="0"/>
-            <w:tcW w:w="12950" w:type="dxa"/>
+            <w:tcW w:w="14390" w:type="dxa"/>
             <w:gridSpan w:val="4"/>
           </w:tcPr>
           <w:p>
@@ -2370,6 +3071,12 @@
                 <w:noProof/>
               </w:rPr>
               <w:t>Description:</w:t>
+            </w:r>
+            <w:r>
+              <w:rPr>
+                <w:noProof/>
+              </w:rPr>
+              <w:t xml:space="preserve"> Not a test but making only a single alien to make testing easier.</w:t>
             </w:r>
           </w:p>
           <w:p>
@@ -2390,7 +3097,7 @@
         <w:tc>
           <w:tcPr>
             <w:cnfStyle w:val="001000000000" w:firstRow="0" w:lastRow="0" w:firstColumn="1" w:lastColumn="0" w:oddVBand="0" w:evenVBand="0" w:oddHBand="0" w:evenHBand="0" w:firstRowFirstColumn="0" w:firstRowLastColumn="0" w:lastRowFirstColumn="0" w:lastRowLastColumn="0"/>
-            <w:tcW w:w="12950" w:type="dxa"/>
+            <w:tcW w:w="14390" w:type="dxa"/>
             <w:gridSpan w:val="4"/>
           </w:tcPr>
           <w:p>
@@ -2416,7 +3123,7 @@
         <w:tc>
           <w:tcPr>
             <w:cnfStyle w:val="001000000000" w:firstRow="0" w:lastRow="0" w:firstColumn="1" w:lastColumn="0" w:oddVBand="0" w:evenVBand="0" w:oddHBand="0" w:evenHBand="0" w:firstRowFirstColumn="0" w:firstRowLastColumn="0" w:lastRowFirstColumn="0" w:lastRowLastColumn="0"/>
-            <w:tcW w:w="3237" w:type="dxa"/>
+            <w:tcW w:w="4857" w:type="dxa"/>
           </w:tcPr>
           <w:p>
             <w:pPr>
@@ -2435,7 +3142,7 @@
         </w:tc>
         <w:tc>
           <w:tcPr>
-            <w:tcW w:w="3238" w:type="dxa"/>
+            <w:tcW w:w="3999" w:type="dxa"/>
           </w:tcPr>
           <w:p>
             <w:pPr>
@@ -2471,7 +3178,7 @@
         </w:tc>
         <w:tc>
           <w:tcPr>
-            <w:tcW w:w="3238" w:type="dxa"/>
+            <w:tcW w:w="2297" w:type="dxa"/>
           </w:tcPr>
           <w:p>
             <w:pPr>
@@ -2487,6 +3194,500 @@
         </w:tc>
       </w:tr>
     </w:tbl>
+    <w:p/>
+    <w:p/>
+    <w:p/>
+    <w:p/>
+    <w:p/>
+    <w:p/>
+    <w:p/>
+    <w:p/>
+    <w:tbl>
+      <w:tblPr>
+        <w:tblStyle w:val="GridTable4-Accent6"/>
+        <w:tblW w:w="0" w:type="auto"/>
+        <w:jc w:val="center"/>
+        <w:tblLook w:val="04A0" w:firstRow="1" w:lastRow="0" w:firstColumn="1" w:lastColumn="0" w:noHBand="0" w:noVBand="1"/>
+      </w:tblPr>
+      <w:tblGrid>
+        <w:gridCol w:w="3741"/>
+        <w:gridCol w:w="3360"/>
+        <w:gridCol w:w="4178"/>
+        <w:gridCol w:w="3111"/>
+      </w:tblGrid>
+      <w:tr>
+        <w:trPr>
+          <w:cnfStyle w:val="100000000000" w:firstRow="1" w:lastRow="0" w:firstColumn="0" w:lastColumn="0" w:oddVBand="0" w:evenVBand="0" w:oddHBand="0" w:evenHBand="0" w:firstRowFirstColumn="0" w:firstRowLastColumn="0" w:lastRowFirstColumn="0" w:lastRowLastColumn="0"/>
+          <w:jc w:val="center"/>
+        </w:trPr>
+        <w:tc>
+          <w:tcPr>
+            <w:cnfStyle w:val="001000000000" w:firstRow="0" w:lastRow="0" w:firstColumn="1" w:lastColumn="0" w:oddVBand="0" w:evenVBand="0" w:oddHBand="0" w:evenHBand="0" w:firstRowFirstColumn="0" w:firstRowLastColumn="0" w:lastRowFirstColumn="0" w:lastRowLastColumn="0"/>
+            <w:tcW w:w="12950" w:type="dxa"/>
+            <w:gridSpan w:val="4"/>
+          </w:tcPr>
+          <w:p>
+            <w:pPr>
+              <w:jc w:val="center"/>
+              <w:rPr>
+                <w:sz w:val="32"/>
+                <w:szCs w:val="32"/>
+              </w:rPr>
+            </w:pPr>
+            <w:r>
+              <w:rPr>
+                <w:sz w:val="32"/>
+                <w:szCs w:val="32"/>
+              </w:rPr>
+              <w:t>Software Requirement &lt;</w:t>
+            </w:r>
+            <w:r>
+              <w:rPr>
+                <w:sz w:val="32"/>
+                <w:szCs w:val="32"/>
+              </w:rPr>
+              <w:t>Alien Change Direction</w:t>
+            </w:r>
+            <w:r>
+              <w:rPr>
+                <w:sz w:val="32"/>
+                <w:szCs w:val="32"/>
+              </w:rPr>
+              <w:t>&gt;</w:t>
+            </w:r>
+          </w:p>
+        </w:tc>
+      </w:tr>
+      <w:tr>
+        <w:trPr>
+          <w:cnfStyle w:val="000000100000" w:firstRow="0" w:lastRow="0" w:firstColumn="0" w:lastColumn="0" w:oddVBand="0" w:evenVBand="0" w:oddHBand="1" w:evenHBand="0" w:firstRowFirstColumn="0" w:firstRowLastColumn="0" w:lastRowFirstColumn="0" w:lastRowLastColumn="0"/>
+          <w:jc w:val="center"/>
+        </w:trPr>
+        <w:tc>
+          <w:tcPr>
+            <w:cnfStyle w:val="001000000000" w:firstRow="0" w:lastRow="0" w:firstColumn="1" w:lastColumn="0" w:oddVBand="0" w:evenVBand="0" w:oddHBand="0" w:evenHBand="0" w:firstRowFirstColumn="0" w:firstRowLastColumn="0" w:lastRowFirstColumn="0" w:lastRowLastColumn="0"/>
+            <w:tcW w:w="6475" w:type="dxa"/>
+            <w:gridSpan w:val="2"/>
+          </w:tcPr>
+          <w:p>
+            <w:pPr>
+              <w:jc w:val="center"/>
+              <w:rPr>
+                <w:sz w:val="32"/>
+                <w:szCs w:val="32"/>
+              </w:rPr>
+            </w:pPr>
+            <w:r>
+              <w:rPr>
+                <w:sz w:val="32"/>
+                <w:szCs w:val="32"/>
+              </w:rPr>
+              <w:t xml:space="preserve">Related </w:t>
+            </w:r>
+            <w:r>
+              <w:rPr>
+                <w:sz w:val="32"/>
+                <w:szCs w:val="32"/>
+              </w:rPr>
+              <w:t>Code</w:t>
+            </w:r>
+          </w:p>
+        </w:tc>
+        <w:tc>
+          <w:tcPr>
+            <w:tcW w:w="6475" w:type="dxa"/>
+            <w:gridSpan w:val="2"/>
+          </w:tcPr>
+          <w:p>
+            <w:pPr>
+              <w:jc w:val="center"/>
+              <w:cnfStyle w:val="000000100000" w:firstRow="0" w:lastRow="0" w:firstColumn="0" w:lastColumn="0" w:oddVBand="0" w:evenVBand="0" w:oddHBand="1" w:evenHBand="0" w:firstRowFirstColumn="0" w:firstRowLastColumn="0" w:lastRowFirstColumn="0" w:lastRowLastColumn="0"/>
+              <w:rPr>
+                <w:sz w:val="32"/>
+                <w:szCs w:val="32"/>
+              </w:rPr>
+            </w:pPr>
+            <w:r>
+              <w:rPr>
+                <w:sz w:val="32"/>
+                <w:szCs w:val="32"/>
+              </w:rPr>
+              <w:t xml:space="preserve">Related </w:t>
+            </w:r>
+            <w:r>
+              <w:rPr>
+                <w:sz w:val="32"/>
+                <w:szCs w:val="32"/>
+              </w:rPr>
+              <w:t>Output</w:t>
+            </w:r>
+            <w:r>
+              <w:rPr>
+                <w:sz w:val="32"/>
+                <w:szCs w:val="32"/>
+              </w:rPr>
+              <w:t>/Image</w:t>
+            </w:r>
+          </w:p>
+        </w:tc>
+      </w:tr>
+      <w:tr>
+        <w:trPr>
+          <w:jc w:val="center"/>
+        </w:trPr>
+        <w:tc>
+          <w:tcPr>
+            <w:cnfStyle w:val="001000000000" w:firstRow="0" w:lastRow="0" w:firstColumn="1" w:lastColumn="0" w:oddVBand="0" w:evenVBand="0" w:oddHBand="0" w:evenHBand="0" w:firstRowFirstColumn="0" w:firstRowLastColumn="0" w:lastRowFirstColumn="0" w:lastRowLastColumn="0"/>
+            <w:tcW w:w="6475" w:type="dxa"/>
+            <w:gridSpan w:val="2"/>
+          </w:tcPr>
+          <w:p>
+            <w:pPr>
+              <w:jc w:val="center"/>
+            </w:pPr>
+            <w:r>
+              <w:rPr>
+                <w:noProof/>
+                <w:sz w:val="32"/>
+                <w:szCs w:val="32"/>
+              </w:rPr>
+              <w:drawing>
+                <wp:inline distT="0" distB="0" distL="0" distR="0" wp14:anchorId="124C28BF" wp14:editId="48CF4554">
+                  <wp:extent cx="4857750" cy="1609725"/>
+                  <wp:effectExtent l="0" t="0" r="0" b="9525"/>
+                  <wp:docPr id="22" name="Picture 22"/>
+                  <wp:cNvGraphicFramePr>
+                    <a:graphicFrameLocks xmlns:a="http://schemas.openxmlformats.org/drawingml/2006/main" noChangeAspect="1"/>
+                  </wp:cNvGraphicFramePr>
+                  <a:graphic xmlns:a="http://schemas.openxmlformats.org/drawingml/2006/main">
+                    <a:graphicData uri="http://schemas.openxmlformats.org/drawingml/2006/picture">
+                      <pic:pic xmlns:pic="http://schemas.openxmlformats.org/drawingml/2006/picture">
+                        <pic:nvPicPr>
+                          <pic:cNvPr id="0" name="Picture 8"/>
+                          <pic:cNvPicPr>
+                            <a:picLocks noChangeAspect="1" noChangeArrowheads="1"/>
+                          </pic:cNvPicPr>
+                        </pic:nvPicPr>
+                        <pic:blipFill>
+                          <a:blip r:embed="rId20">
+                            <a:extLst>
+                              <a:ext uri="{28A0092B-C50C-407E-A947-70E740481C1C}">
+                                <a14:useLocalDpi xmlns:a14="http://schemas.microsoft.com/office/drawing/2010/main" val="0"/>
+                              </a:ext>
+                            </a:extLst>
+                          </a:blip>
+                          <a:srcRect/>
+                          <a:stretch>
+                            <a:fillRect/>
+                          </a:stretch>
+                        </pic:blipFill>
+                        <pic:spPr bwMode="auto">
+                          <a:xfrm>
+                            <a:off x="0" y="0"/>
+                            <a:ext cx="4857750" cy="1609725"/>
+                          </a:xfrm>
+                          <a:prstGeom prst="rect">
+                            <a:avLst/>
+                          </a:prstGeom>
+                          <a:noFill/>
+                          <a:ln>
+                            <a:noFill/>
+                          </a:ln>
+                        </pic:spPr>
+                      </pic:pic>
+                    </a:graphicData>
+                  </a:graphic>
+                </wp:inline>
+              </w:drawing>
+            </w:r>
+          </w:p>
+        </w:tc>
+        <w:tc>
+          <w:tcPr>
+            <w:tcW w:w="6475" w:type="dxa"/>
+            <w:gridSpan w:val="2"/>
+          </w:tcPr>
+          <w:p>
+            <w:pPr>
+              <w:jc w:val="center"/>
+              <w:cnfStyle w:val="000000000000" w:firstRow="0" w:lastRow="0" w:firstColumn="0" w:lastColumn="0" w:oddVBand="0" w:evenVBand="0" w:oddHBand="0" w:evenHBand="0" w:firstRowFirstColumn="0" w:firstRowLastColumn="0" w:lastRowFirstColumn="0" w:lastRowLastColumn="0"/>
+            </w:pPr>
+            <w:r>
+              <w:rPr>
+                <w:noProof/>
+                <w:sz w:val="32"/>
+                <w:szCs w:val="32"/>
+              </w:rPr>
+              <w:drawing>
+                <wp:inline distT="0" distB="0" distL="0" distR="0" wp14:anchorId="76DB9AE3" wp14:editId="705CBDCA">
+                  <wp:extent cx="4981575" cy="1095375"/>
+                  <wp:effectExtent l="0" t="0" r="9525" b="9525"/>
+                  <wp:docPr id="23" name="Picture 23"/>
+                  <wp:cNvGraphicFramePr>
+                    <a:graphicFrameLocks xmlns:a="http://schemas.openxmlformats.org/drawingml/2006/main" noChangeAspect="1"/>
+                  </wp:cNvGraphicFramePr>
+                  <a:graphic xmlns:a="http://schemas.openxmlformats.org/drawingml/2006/main">
+                    <a:graphicData uri="http://schemas.openxmlformats.org/drawingml/2006/picture">
+                      <pic:pic xmlns:pic="http://schemas.openxmlformats.org/drawingml/2006/picture">
+                        <pic:nvPicPr>
+                          <pic:cNvPr id="0" name="Picture 9"/>
+                          <pic:cNvPicPr>
+                            <a:picLocks noChangeAspect="1" noChangeArrowheads="1"/>
+                          </pic:cNvPicPr>
+                        </pic:nvPicPr>
+                        <pic:blipFill>
+                          <a:blip r:embed="rId21">
+                            <a:extLst>
+                              <a:ext uri="{28A0092B-C50C-407E-A947-70E740481C1C}">
+                                <a14:useLocalDpi xmlns:a14="http://schemas.microsoft.com/office/drawing/2010/main" val="0"/>
+                              </a:ext>
+                            </a:extLst>
+                          </a:blip>
+                          <a:srcRect/>
+                          <a:stretch>
+                            <a:fillRect/>
+                          </a:stretch>
+                        </pic:blipFill>
+                        <pic:spPr bwMode="auto">
+                          <a:xfrm>
+                            <a:off x="0" y="0"/>
+                            <a:ext cx="4981575" cy="1095375"/>
+                          </a:xfrm>
+                          <a:prstGeom prst="rect">
+                            <a:avLst/>
+                          </a:prstGeom>
+                          <a:noFill/>
+                          <a:ln>
+                            <a:noFill/>
+                          </a:ln>
+                        </pic:spPr>
+                      </pic:pic>
+                    </a:graphicData>
+                  </a:graphic>
+                </wp:inline>
+              </w:drawing>
+            </w:r>
+          </w:p>
+        </w:tc>
+      </w:tr>
+      <w:tr>
+        <w:trPr>
+          <w:cnfStyle w:val="000000100000" w:firstRow="0" w:lastRow="0" w:firstColumn="0" w:lastColumn="0" w:oddVBand="0" w:evenVBand="0" w:oddHBand="1" w:evenHBand="0" w:firstRowFirstColumn="0" w:firstRowLastColumn="0" w:lastRowFirstColumn="0" w:lastRowLastColumn="0"/>
+          <w:trHeight w:val="458"/>
+          <w:jc w:val="center"/>
+        </w:trPr>
+        <w:tc>
+          <w:tcPr>
+            <w:cnfStyle w:val="001000000000" w:firstRow="0" w:lastRow="0" w:firstColumn="1" w:lastColumn="0" w:oddVBand="0" w:evenVBand="0" w:oddHBand="0" w:evenHBand="0" w:firstRowFirstColumn="0" w:firstRowLastColumn="0" w:lastRowFirstColumn="0" w:lastRowLastColumn="0"/>
+            <w:tcW w:w="12950" w:type="dxa"/>
+            <w:gridSpan w:val="4"/>
+          </w:tcPr>
+          <w:p>
+            <w:pPr>
+              <w:jc w:val="center"/>
+              <w:rPr>
+                <w:color w:val="70AD47" w:themeColor="accent6"/>
+                <w:sz w:val="32"/>
+                <w:szCs w:val="32"/>
+              </w:rPr>
+            </w:pPr>
+            <w:r>
+              <w:rPr>
+                <w:color w:val="70AD47" w:themeColor="accent6"/>
+                <w:sz w:val="32"/>
+                <w:szCs w:val="32"/>
+              </w:rPr>
+              <w:t>Unit Test</w:t>
+            </w:r>
+            <w:r>
+              <w:rPr>
+                <w:color w:val="70AD47" w:themeColor="accent6"/>
+                <w:sz w:val="32"/>
+                <w:szCs w:val="32"/>
+              </w:rPr>
+              <w:t xml:space="preserve"> </w:t>
+            </w:r>
+          </w:p>
+        </w:tc>
+      </w:tr>
+      <w:tr>
+        <w:trPr>
+          <w:jc w:val="center"/>
+        </w:trPr>
+        <w:tc>
+          <w:tcPr>
+            <w:cnfStyle w:val="001000000000" w:firstRow="0" w:lastRow="0" w:firstColumn="1" w:lastColumn="0" w:oddVBand="0" w:evenVBand="0" w:oddHBand="0" w:evenHBand="0" w:firstRowFirstColumn="0" w:firstRowLastColumn="0" w:lastRowFirstColumn="0" w:lastRowLastColumn="0"/>
+            <w:tcW w:w="12950" w:type="dxa"/>
+            <w:gridSpan w:val="4"/>
+          </w:tcPr>
+          <w:p>
+            <w:pPr>
+              <w:jc w:val="center"/>
+              <w:rPr>
+                <w:b w:val="0"/>
+                <w:bCs w:val="0"/>
+                <w:noProof/>
+              </w:rPr>
+            </w:pPr>
+          </w:p>
+          <w:p>
+            <w:pPr>
+              <w:pStyle w:val="Subtitle"/>
+              <w:rPr>
+                <w:noProof/>
+              </w:rPr>
+            </w:pPr>
+            <w:r>
+              <w:rPr>
+                <w:noProof/>
+              </w:rPr>
+              <w:t xml:space="preserve">Description: </w:t>
+            </w:r>
+            <w:r>
+              <w:rPr>
+                <w:noProof/>
+              </w:rPr>
+              <w:t xml:space="preserve">Print statement in the change fleet direction function that tells what direction the fleet is starting to move. -1 is fleet is moving left and 1 is fleet is moving right. </w:t>
+            </w:r>
+          </w:p>
+          <w:p>
+            <w:pPr>
+              <w:jc w:val="center"/>
+              <w:rPr>
+                <w:noProof/>
+              </w:rPr>
+            </w:pPr>
+          </w:p>
+        </w:tc>
+      </w:tr>
+      <w:tr>
+        <w:trPr>
+          <w:cnfStyle w:val="000000100000" w:firstRow="0" w:lastRow="0" w:firstColumn="0" w:lastColumn="0" w:oddVBand="0" w:evenVBand="0" w:oddHBand="1" w:evenHBand="0" w:firstRowFirstColumn="0" w:firstRowLastColumn="0" w:lastRowFirstColumn="0" w:lastRowLastColumn="0"/>
+          <w:jc w:val="center"/>
+        </w:trPr>
+        <w:tc>
+          <w:tcPr>
+            <w:cnfStyle w:val="001000000000" w:firstRow="0" w:lastRow="0" w:firstColumn="1" w:lastColumn="0" w:oddVBand="0" w:evenVBand="0" w:oddHBand="0" w:evenHBand="0" w:firstRowFirstColumn="0" w:firstRowLastColumn="0" w:lastRowFirstColumn="0" w:lastRowLastColumn="0"/>
+            <w:tcW w:w="12950" w:type="dxa"/>
+            <w:gridSpan w:val="4"/>
+          </w:tcPr>
+          <w:p>
+            <w:pPr>
+              <w:pStyle w:val="Subtitle"/>
+              <w:rPr>
+                <w:noProof/>
+              </w:rPr>
+            </w:pPr>
+            <w:r>
+              <w:rPr>
+                <w:noProof/>
+              </w:rPr>
+              <w:t xml:space="preserve">Recommendations: </w:t>
+            </w:r>
+          </w:p>
+        </w:tc>
+      </w:tr>
+      <w:tr>
+        <w:trPr>
+          <w:jc w:val="center"/>
+        </w:trPr>
+        <w:tc>
+          <w:tcPr>
+            <w:cnfStyle w:val="001000000000" w:firstRow="0" w:lastRow="0" w:firstColumn="1" w:lastColumn="0" w:oddVBand="0" w:evenVBand="0" w:oddHBand="0" w:evenHBand="0" w:firstRowFirstColumn="0" w:firstRowLastColumn="0" w:lastRowFirstColumn="0" w:lastRowLastColumn="0"/>
+            <w:tcW w:w="3237" w:type="dxa"/>
+          </w:tcPr>
+          <w:p>
+            <w:pPr>
+              <w:jc w:val="right"/>
+              <w:rPr>
+                <w:noProof/>
+              </w:rPr>
+            </w:pPr>
+            <w:r>
+              <w:rPr>
+                <w:noProof/>
+              </w:rPr>
+              <w:t>Passed?</w:t>
+            </w:r>
+          </w:p>
+        </w:tc>
+        <w:tc>
+          <w:tcPr>
+            <w:tcW w:w="3238" w:type="dxa"/>
+          </w:tcPr>
+          <w:p>
+            <w:pPr>
+              <w:jc w:val="center"/>
+              <w:cnfStyle w:val="000000000000" w:firstRow="0" w:lastRow="0" w:firstColumn="0" w:lastColumn="0" w:oddVBand="0" w:evenVBand="0" w:oddHBand="0" w:evenHBand="0" w:firstRowFirstColumn="0" w:firstRowLastColumn="0" w:lastRowFirstColumn="0" w:lastRowLastColumn="0"/>
+              <w:rPr>
+                <w:noProof/>
+              </w:rPr>
+            </w:pPr>
+            <w:r>
+              <w:rPr>
+                <w:noProof/>
+              </w:rPr>
+              <w:t>Yes</w:t>
+            </w:r>
+            <w:bookmarkStart w:id="0" w:name="_GoBack"/>
+            <w:bookmarkEnd w:id="0"/>
+          </w:p>
+        </w:tc>
+        <w:tc>
+          <w:tcPr>
+            <w:tcW w:w="3237" w:type="dxa"/>
+          </w:tcPr>
+          <w:p>
+            <w:pPr>
+              <w:jc w:val="right"/>
+              <w:cnfStyle w:val="000000000000" w:firstRow="0" w:lastRow="0" w:firstColumn="0" w:lastColumn="0" w:oddVBand="0" w:evenVBand="0" w:oddHBand="0" w:evenHBand="0" w:firstRowFirstColumn="0" w:firstRowLastColumn="0" w:lastRowFirstColumn="0" w:lastRowLastColumn="0"/>
+              <w:rPr>
+                <w:b/>
+                <w:noProof/>
+              </w:rPr>
+            </w:pPr>
+            <w:r>
+              <w:rPr>
+                <w:b/>
+                <w:noProof/>
+              </w:rPr>
+              <w:t>Comments:</w:t>
+            </w:r>
+          </w:p>
+        </w:tc>
+        <w:tc>
+          <w:tcPr>
+            <w:tcW w:w="3238" w:type="dxa"/>
+          </w:tcPr>
+          <w:p>
+            <w:pPr>
+              <w:jc w:val="center"/>
+              <w:cnfStyle w:val="000000000000" w:firstRow="0" w:lastRow="0" w:firstColumn="0" w:lastColumn="0" w:oddVBand="0" w:evenVBand="0" w:oddHBand="0" w:evenHBand="0" w:firstRowFirstColumn="0" w:firstRowLastColumn="0" w:lastRowFirstColumn="0" w:lastRowLastColumn="0"/>
+              <w:rPr>
+                <w:b/>
+                <w:bCs/>
+                <w:noProof/>
+              </w:rPr>
+            </w:pPr>
+          </w:p>
+        </w:tc>
+      </w:tr>
+    </w:tbl>
+    <w:p>
+      <w:pPr>
+        <w:pStyle w:val="Heading2"/>
+      </w:pPr>
+    </w:p>
+    <w:p>
+      <w:pPr>
+        <w:pStyle w:val="Heading3"/>
+      </w:pPr>
+    </w:p>
+    <w:p>
+      <w:pPr>
+        <w:pStyle w:val="Heading2"/>
+      </w:pPr>
+    </w:p>
     <w:p>
       <w:pPr>
         <w:pStyle w:val="Heading2"/>
@@ -2694,7 +3895,7 @@
                           <pic:cNvPicPr/>
                         </pic:nvPicPr>
                         <pic:blipFill>
-                          <a:blip r:embed="rId15"/>
+                          <a:blip r:embed="rId22"/>
                           <a:stretch>
                             <a:fillRect/>
                           </a:stretch>
@@ -2746,7 +3947,7 @@
                           <pic:cNvPicPr/>
                         </pic:nvPicPr>
                         <pic:blipFill>
-                          <a:blip r:embed="rId16"/>
+                          <a:blip r:embed="rId23"/>
                           <a:stretch>
                             <a:fillRect/>
                           </a:stretch>
@@ -2971,7 +4172,7 @@
       </w:r>
     </w:p>
     <w:sectPr>
-      <w:headerReference w:type="default" r:id="rId17"/>
+      <w:headerReference w:type="default" r:id="rId24"/>
       <w:pgSz w:w="15840" w:h="12240" w:orient="landscape"/>
       <w:pgMar w:top="720" w:right="720" w:bottom="720" w:left="720" w:header="720" w:footer="720" w:gutter="0"/>
       <w:cols w:space="720"/>
@@ -4512,6 +5713,15 @@
 </file>
 
 <file path=customXml/item1.xml><?xml version="1.0" encoding="utf-8"?>
+<?mso-contentType ?>
+<FormTemplates xmlns="http://schemas.microsoft.com/sharepoint/v3/contenttype/forms">
+  <Display>DocumentLibraryForm</Display>
+  <Edit>DocumentLibraryForm</Edit>
+  <New>DocumentLibraryForm</New>
+</FormTemplates>
+</file>
+
+<file path=customXml/item2.xml><?xml version="1.0" encoding="utf-8"?>
 <ct:contentTypeSchema xmlns:ct="http://schemas.microsoft.com/office/2006/metadata/contentType" xmlns:ma="http://schemas.microsoft.com/office/2006/metadata/properties/metaAttributes" ct:_="" ma:_="" ma:contentTypeName="Document" ma:contentTypeID="0x010100195BBFAB05313441848CF39EDB6DBE09" ma:contentTypeVersion="13" ma:contentTypeDescription="Create a new document." ma:contentTypeScope="" ma:versionID="f77fe79b22dacb63f1a7fa6d2f3b557c">
   <xsd:schema xmlns:xsd="http://www.w3.org/2001/XMLSchema" xmlns:xs="http://www.w3.org/2001/XMLSchema" xmlns:p="http://schemas.microsoft.com/office/2006/metadata/properties" xmlns:ns3="49c7c133-e4c6-4a95-8ae9-20337eefe6d2" xmlns:ns4="3d2b70ee-cfca-4d54-8af6-b2bca98894f5" targetNamespace="http://schemas.microsoft.com/office/2006/metadata/properties" ma:root="true" ma:fieldsID="25e9275bef4c7b379c282f6f285c0032" ns3:_="" ns4:_="">
     <xsd:import namespace="49c7c133-e4c6-4a95-8ae9-20337eefe6d2"/>
@@ -4734,15 +5944,6 @@
 </ct:contentTypeSchema>
 </file>
 
-<file path=customXml/item2.xml><?xml version="1.0" encoding="utf-8"?>
-<?mso-contentType ?>
-<FormTemplates xmlns="http://schemas.microsoft.com/sharepoint/v3/contenttype/forms">
-  <Display>DocumentLibraryForm</Display>
-  <Edit>DocumentLibraryForm</Edit>
-  <New>DocumentLibraryForm</New>
-</FormTemplates>
-</file>
-
 <file path=customXml/item3.xml><?xml version="1.0" encoding="utf-8"?>
 <p:properties xmlns:p="http://schemas.microsoft.com/office/2006/metadata/properties" xmlns:xsi="http://www.w3.org/2001/XMLSchema-instance" xmlns:pc="http://schemas.microsoft.com/office/infopath/2007/PartnerControls">
   <documentManagement/>
@@ -4750,6 +5951,14 @@
 </file>
 
 <file path=customXml/itemProps1.xml><?xml version="1.0" encoding="utf-8"?>
+<ds:datastoreItem xmlns:ds="http://schemas.openxmlformats.org/officeDocument/2006/customXml" ds:itemID="{9D36A293-2F0E-4883-AA7C-ABD817ACC966}">
+  <ds:schemaRefs>
+    <ds:schemaRef ds:uri="http://schemas.microsoft.com/sharepoint/v3/contenttype/forms"/>
+  </ds:schemaRefs>
+</ds:datastoreItem>
+</file>
+
+<file path=customXml/itemProps2.xml><?xml version="1.0" encoding="utf-8"?>
 <ds:datastoreItem xmlns:ds="http://schemas.openxmlformats.org/officeDocument/2006/customXml" ds:itemID="{F03BDE6B-8810-4587-B00E-DFF91D316193}">
   <ds:schemaRefs>
     <ds:schemaRef ds:uri="http://schemas.microsoft.com/office/2006/metadata/contentType"/>
@@ -4768,14 +5977,6 @@
 </ds:datastoreItem>
 </file>
 
-<file path=customXml/itemProps2.xml><?xml version="1.0" encoding="utf-8"?>
-<ds:datastoreItem xmlns:ds="http://schemas.openxmlformats.org/officeDocument/2006/customXml" ds:itemID="{9D36A293-2F0E-4883-AA7C-ABD817ACC966}">
-  <ds:schemaRefs>
-    <ds:schemaRef ds:uri="http://schemas.microsoft.com/sharepoint/v3/contenttype/forms"/>
-  </ds:schemaRefs>
-</ds:datastoreItem>
-</file>
-
 <file path=customXml/itemProps3.xml><?xml version="1.0" encoding="utf-8"?>
 <ds:datastoreItem xmlns:ds="http://schemas.openxmlformats.org/officeDocument/2006/customXml" ds:itemID="{ED07B280-F204-468A-80F8-FC51F76EF49A}">
   <ds:schemaRefs>

</xml_diff>

<commit_message>
Reverting back to normal
</commit_message>
<xml_diff>
--- a/Unit_tests.docx
+++ b/Unit_tests.docx
@@ -108,6 +108,9 @@
             <w:pPr>
               <w:cnfStyle w:val="000000000000" w:firstRow="0" w:lastRow="0" w:firstColumn="0" w:lastColumn="0" w:oddVBand="0" w:evenVBand="0" w:oddHBand="0" w:evenHBand="0" w:firstRowFirstColumn="0" w:firstRowLastColumn="0" w:lastRowFirstColumn="0" w:lastRowLastColumn="0"/>
             </w:pPr>
+            <w:r>
+              <w:t>5</w:t>
+            </w:r>
           </w:p>
         </w:tc>
         <w:tc>
@@ -161,6 +164,9 @@
             <w:pPr>
               <w:cnfStyle w:val="000000000000" w:firstRow="0" w:lastRow="0" w:firstColumn="0" w:lastColumn="0" w:oddVBand="0" w:evenVBand="0" w:oddHBand="0" w:evenHBand="0" w:firstRowFirstColumn="0" w:firstRowLastColumn="0" w:lastRowFirstColumn="0" w:lastRowLastColumn="0"/>
             </w:pPr>
+            <w:r>
+              <w:t>5</w:t>
+            </w:r>
           </w:p>
         </w:tc>
         <w:tc>
@@ -214,6 +220,9 @@
             <w:pPr>
               <w:cnfStyle w:val="000000000000" w:firstRow="0" w:lastRow="0" w:firstColumn="0" w:lastColumn="0" w:oddVBand="0" w:evenVBand="0" w:oddHBand="0" w:evenHBand="0" w:firstRowFirstColumn="0" w:firstRowLastColumn="0" w:lastRowFirstColumn="0" w:lastRowLastColumn="0"/>
             </w:pPr>
+            <w:r>
+              <w:t>5</w:t>
+            </w:r>
           </w:p>
         </w:tc>
         <w:tc>
@@ -267,6 +276,9 @@
             <w:pPr>
               <w:cnfStyle w:val="000000000000" w:firstRow="0" w:lastRow="0" w:firstColumn="0" w:lastColumn="0" w:oddVBand="0" w:evenVBand="0" w:oddHBand="0" w:evenHBand="0" w:firstRowFirstColumn="0" w:firstRowLastColumn="0" w:lastRowFirstColumn="0" w:lastRowLastColumn="0"/>
             </w:pPr>
+            <w:r>
+              <w:t>0</w:t>
+            </w:r>
           </w:p>
         </w:tc>
         <w:tc>
@@ -373,6 +385,8 @@
             </w:r>
           </w:p>
         </w:tc>
+        <w:bookmarkStart w:id="0" w:name="_GoBack"/>
+        <w:bookmarkEnd w:id="0"/>
       </w:tr>
       <w:tr>
         <w:trPr>
@@ -3629,8 +3643,6 @@
               </w:rPr>
               <w:t>Yes</w:t>
             </w:r>
-            <w:bookmarkStart w:id="0" w:name="_GoBack"/>
-            <w:bookmarkEnd w:id="0"/>
           </w:p>
         </w:tc>
         <w:tc>

</xml_diff>